<commit_message>
Messing around with adding the last feature layer
</commit_message>
<xml_diff>
--- a/Lab8/Lab8Writeup.docx
+++ b/Lab8/Lab8Writeup.docx
@@ -55,6 +55,65 @@
       </w:pPr>
       <w:r>
         <w:t>In the SceneView constructor, I changed the tilt element of the camera element from 60 to 75 to set the viewing angle to 75 degrees, z element of the camera’s position element from 290 to 250 to lower the camera’s height by 40, and changed the heading element of the camera from 330 to 270 to point the camera in a different direction.</w:t>
+      </w:r>
+    </w:p>
+    <w:p>
+      <w:pPr>
+        <w:pStyle w:val="ListParagraph"/>
+        <w:numPr>
+          <w:ilvl w:val="0"/>
+          <w:numId w:val="1"/>
+        </w:numPr>
+      </w:pPr>
+      <w:r>
+        <w:t xml:space="preserve">I navigated to </w:t>
+      </w:r>
+      <w:hyperlink r:id="rId6" w:history="1">
+        <w:r>
+          <w:rPr>
+            <w:rStyle w:val="Hyperlink"/>
+          </w:rPr>
+          <w:t>https://developers.arcgis.com/javascript/latest/visualization/symbols-color-ramps/esri-web-style-symbols-3d/</w:t>
+        </w:r>
+      </w:hyperlink>
+      <w:r>
+        <w:t xml:space="preserve"> and found a bunch of funny-named detailed tree objects</w:t>
+      </w:r>
+      <w:r>
+        <w:t>, then in the uniqueValueInfos list, went through each element and changed their’ symbol’s name element to the name of the funny tree object.</w:t>
+      </w:r>
+    </w:p>
+    <w:p>
+      <w:pPr>
+        <w:pStyle w:val="ListParagraph"/>
+        <w:numPr>
+          <w:ilvl w:val="0"/>
+          <w:numId w:val="1"/>
+        </w:numPr>
+      </w:pPr>
+      <w:r>
+        <w:t>I changed the lighting of the environment element in the SceneView to be today at noon</w:t>
+      </w:r>
+      <w:r>
+        <w:t>.</w:t>
+      </w:r>
+    </w:p>
+    <w:p>
+      <w:pPr>
+        <w:pStyle w:val="ListParagraph"/>
+        <w:numPr>
+          <w:ilvl w:val="0"/>
+          <w:numId w:val="1"/>
+        </w:numPr>
+      </w:pPr>
+      <w:r>
+        <w:t>I created a new variable called myLayer and added the same URL from the vegetationLayer as the first element.</w:t>
+      </w:r>
+      <w:r>
+        <w:t xml:space="preserve"> </w:t>
+      </w:r>
+      <w:r>
+        <w:t xml:space="preserve">I then changed the map.add() function to add feature layers into the map to be map.addMany(), which takes many elements in a list and adds them to the map. </w:t>
       </w:r>
     </w:p>
     <w:sectPr>

</xml_diff>

<commit_message>
Finished Lab 8 writeup and added a second feature layer
</commit_message>
<xml_diff>
--- a/Lab8/Lab8Writeup.docx
+++ b/Lab8/Lab8Writeup.docx
@@ -54,7 +54,23 @@
         </w:numPr>
       </w:pPr>
       <w:r>
-        <w:t>In the SceneView constructor, I changed the tilt element of the camera element from 60 to 75 to set the viewing angle to 75 degrees, z element of the camera’s position element from 290 to 250 to lower the camera’s height by 40, and changed the heading element of the camera from 330 to 270 to point the camera in a different direction.</w:t>
+        <w:t xml:space="preserve">In the </w:t>
+      </w:r>
+      <w:proofErr w:type="spellStart"/>
+      <w:r>
+        <w:t>SceneView</w:t>
+      </w:r>
+      <w:proofErr w:type="spellEnd"/>
+      <w:r>
+        <w:t xml:space="preserve"> constructor, I changed the tilt element of the camera element from 60 to 75 to set the viewing angle to 75 degrees, z element of the camera’s position element from 290 to 250 to lower the camera’s height by </w:t>
+      </w:r>
+      <w:proofErr w:type="gramStart"/>
+      <w:r>
+        <w:t>40, and</w:t>
+      </w:r>
+      <w:proofErr w:type="gramEnd"/>
+      <w:r>
+        <w:t xml:space="preserve"> changed the heading element of the camera from 330 to 270 to point the camera in a different direction.</w:t>
       </w:r>
     </w:p>
     <w:p>
@@ -80,7 +96,15 @@
         <w:t xml:space="preserve"> and found a bunch of funny-named detailed tree objects</w:t>
       </w:r>
       <w:r>
-        <w:t>, then in the uniqueValueInfos list, went through each element and changed their’ symbol’s name element to the name of the funny tree object.</w:t>
+        <w:t xml:space="preserve">, then in the </w:t>
+      </w:r>
+      <w:proofErr w:type="spellStart"/>
+      <w:r>
+        <w:t>uniqueValueInfos</w:t>
+      </w:r>
+      <w:proofErr w:type="spellEnd"/>
+      <w:r>
+        <w:t xml:space="preserve"> list, went through each element and changed their’ symbol’s name element to the name of the funny tree object.</w:t>
       </w:r>
     </w:p>
     <w:p>
@@ -92,7 +116,15 @@
         </w:numPr>
       </w:pPr>
       <w:r>
-        <w:t>I changed the lighting of the environment element in the SceneView to be today at noon</w:t>
+        <w:t xml:space="preserve">I changed the lighting of the environment element in the </w:t>
+      </w:r>
+      <w:proofErr w:type="spellStart"/>
+      <w:r>
+        <w:t>SceneView</w:t>
+      </w:r>
+      <w:proofErr w:type="spellEnd"/>
+      <w:r>
+        <w:t xml:space="preserve"> to be today at noon</w:t>
       </w:r>
       <w:r>
         <w:t>.</w:t>
@@ -107,13 +139,52 @@
         </w:numPr>
       </w:pPr>
       <w:r>
-        <w:t>I created a new variable called myLayer and added the same URL from the vegetationLayer as the first element.</w:t>
+        <w:t xml:space="preserve">I created a new variable called </w:t>
+      </w:r>
+      <w:proofErr w:type="spellStart"/>
+      <w:r>
+        <w:t>myLayer</w:t>
+      </w:r>
+      <w:proofErr w:type="spellEnd"/>
+      <w:r>
+        <w:t xml:space="preserve"> and </w:t>
+      </w:r>
+      <w:r>
+        <w:t xml:space="preserve">selected the URL for the Bike paths </w:t>
+      </w:r>
+      <w:r>
+        <w:t xml:space="preserve">from </w:t>
+      </w:r>
+      <w:r>
+        <w:t>the University of Iowa’s ArcGIS REST API service</w:t>
+      </w:r>
+      <w:r>
+        <w:t>.</w:t>
       </w:r>
       <w:r>
         <w:t xml:space="preserve"> </w:t>
       </w:r>
       <w:r>
-        <w:t xml:space="preserve">I then changed the map.add() function to add feature layers into the map to be map.addMany(), which takes many elements in a list and adds them to the map. </w:t>
+        <w:t xml:space="preserve">I then changed the </w:t>
+      </w:r>
+      <w:proofErr w:type="spellStart"/>
+      <w:r>
+        <w:t>map.add</w:t>
+      </w:r>
+      <w:proofErr w:type="spellEnd"/>
+      <w:r>
+        <w:t xml:space="preserve">() function to add feature layers into the map to be </w:t>
+      </w:r>
+      <w:proofErr w:type="spellStart"/>
+      <w:r>
+        <w:t>map.addMany</w:t>
+      </w:r>
+      <w:proofErr w:type="spellEnd"/>
+      <w:r>
+        <w:t>(), which takes many elements in a list and adds them to the map</w:t>
+      </w:r>
+      <w:r>
+        <w:t xml:space="preserve"> (I was a little confused because some of the trees I specified didn’t load, though I was using the correct names for each of them). </w:t>
       </w:r>
     </w:p>
     <w:sectPr>

</xml_diff>